<commit_message>
Stopped Scope and Limitation need advising tomorrow
</commit_message>
<xml_diff>
--- a/Documentation/Intro/Scope and Limitation.docx
+++ b/Documentation/Intro/Scope and Limitation.docx
@@ -46,7 +46,28 @@
           <w:sz w:val="18"/>
           <w:szCs w:val="18"/>
         </w:rPr>
-        <w:t xml:space="preserve">The study is about creating a predictive analytics tool </w:t>
+        <w:t xml:space="preserve">The study is about creating a predictive analytics </w:t>
+      </w:r>
+      <w:r>
+        <w:rPr>
+          <w:sz w:val="18"/>
+          <w:szCs w:val="18"/>
+        </w:rPr>
+        <w:t>system</w:t>
+      </w:r>
+      <w:r>
+        <w:rPr>
+          <w:sz w:val="18"/>
+          <w:szCs w:val="18"/>
+        </w:rPr>
+        <w:t xml:space="preserve"> </w:t>
+      </w:r>
+      <w:r>
+        <w:rPr>
+          <w:sz w:val="18"/>
+          <w:szCs w:val="18"/>
+        </w:rPr>
+        <w:t>for SM Hotels and Conventions. The user utilizing the system would be Human Resource, Sales Department,</w:t>
       </w:r>
       <w:bookmarkStart w:id="0" w:name="_GoBack"/>
       <w:bookmarkEnd w:id="0"/>

</xml_diff>

<commit_message>
added info in limitation this time
</commit_message>
<xml_diff>
--- a/Documentation/Intro/Scope and Limitation.docx
+++ b/Documentation/Intro/Scope and Limitation.docx
@@ -69,16 +69,76 @@
         </w:rPr>
         <w:t>for SM Hotels and Conventions. The user utilizing the system would be Human Resource, Sales Department,</w:t>
       </w:r>
+    </w:p>
+    <w:p>
+      <w:pPr>
+        <w:rPr>
+          <w:sz w:val="18"/>
+          <w:szCs w:val="18"/>
+        </w:rPr>
+      </w:pPr>
+      <w:r>
+        <w:rPr>
+          <w:sz w:val="18"/>
+          <w:szCs w:val="18"/>
+        </w:rPr>
+        <w:t>Limitation:</w:t>
+      </w:r>
+    </w:p>
+    <w:p>
+      <w:pPr>
+        <w:pStyle w:val="ListParagraph"/>
+        <w:numPr>
+          <w:ilvl w:val="0"/>
+          <w:numId w:val="1"/>
+        </w:numPr>
+        <w:rPr>
+          <w:sz w:val="18"/>
+          <w:szCs w:val="18"/>
+        </w:rPr>
+      </w:pPr>
+      <w:r>
+        <w:rPr>
+          <w:sz w:val="18"/>
+          <w:szCs w:val="18"/>
+        </w:rPr>
+        <w:t>Employee’s performance</w:t>
+      </w:r>
+    </w:p>
+    <w:p>
+      <w:pPr>
+        <w:pStyle w:val="ListParagraph"/>
+        <w:numPr>
+          <w:ilvl w:val="0"/>
+          <w:numId w:val="1"/>
+        </w:numPr>
+        <w:rPr>
+          <w:sz w:val="18"/>
+          <w:szCs w:val="18"/>
+        </w:rPr>
+      </w:pPr>
+      <w:r>
+        <w:rPr>
+          <w:sz w:val="18"/>
+          <w:szCs w:val="18"/>
+        </w:rPr>
+        <w:t>Trend Reports, Survey Data, Employee Reports</w:t>
+      </w:r>
+    </w:p>
+    <w:p>
+      <w:pPr>
+        <w:pStyle w:val="ListParagraph"/>
+        <w:numPr>
+          <w:ilvl w:val="0"/>
+          <w:numId w:val="1"/>
+        </w:numPr>
+        <w:rPr>
+          <w:sz w:val="18"/>
+          <w:szCs w:val="18"/>
+        </w:rPr>
+      </w:pPr>
       <w:bookmarkStart w:id="0" w:name="_GoBack"/>
       <w:bookmarkEnd w:id="0"/>
-    </w:p>
-    <w:p>
-      <w:pPr>
-        <w:rPr>
-          <w:sz w:val="18"/>
-          <w:szCs w:val="18"/>
-        </w:rPr>
-      </w:pPr>
     </w:p>
     <w:p>
       <w:pPr>
@@ -105,6 +165,127 @@
     </w:sectPr>
   </w:body>
 </w:document>
+</file>
+
+<file path=word/numbering.xml><?xml version="1.0" encoding="utf-8"?>
+<w:numbering xmlns:wpc="http://schemas.microsoft.com/office/word/2010/wordprocessingCanvas" xmlns:cx="http://schemas.microsoft.com/office/drawing/2014/chartex" xmlns:mc="http://schemas.openxmlformats.org/markup-compatibility/2006" xmlns:o="urn:schemas-microsoft-com:office:office" xmlns:r="http://schemas.openxmlformats.org/officeDocument/2006/relationships" xmlns:m="http://schemas.openxmlformats.org/officeDocument/2006/math" xmlns:v="urn:schemas-microsoft-com:vml" xmlns:wp14="http://schemas.microsoft.com/office/word/2010/wordprocessingDrawing" xmlns:wp="http://schemas.openxmlformats.org/drawingml/2006/wordprocessingDrawing" xmlns:w10="urn:schemas-microsoft-com:office:word" xmlns:w="http://schemas.openxmlformats.org/wordprocessingml/2006/main" xmlns:w14="http://schemas.microsoft.com/office/word/2010/wordml" xmlns:w15="http://schemas.microsoft.com/office/word/2012/wordml" xmlns:w16se="http://schemas.microsoft.com/office/word/2015/wordml/symex" xmlns:wpg="http://schemas.microsoft.com/office/word/2010/wordprocessingGroup" xmlns:wpi="http://schemas.microsoft.com/office/word/2010/wordprocessingInk" xmlns:wne="http://schemas.microsoft.com/office/word/2006/wordml" xmlns:wps="http://schemas.microsoft.com/office/word/2010/wordprocessingShape" mc:Ignorable="w14 w15 w16se wp14">
+  <w:abstractNum w:abstractNumId="0" w15:restartNumberingAfterBreak="0">
+    <w:nsid w:val="16A904F9"/>
+    <w:multiLevelType w:val="hybridMultilevel"/>
+    <w:tmpl w:val="0822620E"/>
+    <w:lvl w:ilvl="0" w:tplc="04090001">
+      <w:start w:val="1"/>
+      <w:numFmt w:val="bullet"/>
+      <w:lvlText w:val=""/>
+      <w:lvlJc w:val="left"/>
+      <w:pPr>
+        <w:ind w:left="720" w:hanging="360"/>
+      </w:pPr>
+      <w:rPr>
+        <w:rFonts w:ascii="Symbol" w:hAnsi="Symbol" w:hint="default"/>
+      </w:rPr>
+    </w:lvl>
+    <w:lvl w:ilvl="1" w:tplc="04090003" w:tentative="1">
+      <w:start w:val="1"/>
+      <w:numFmt w:val="bullet"/>
+      <w:lvlText w:val="o"/>
+      <w:lvlJc w:val="left"/>
+      <w:pPr>
+        <w:ind w:left="1440" w:hanging="360"/>
+      </w:pPr>
+      <w:rPr>
+        <w:rFonts w:ascii="Courier New" w:hAnsi="Courier New" w:cs="Courier New" w:hint="default"/>
+      </w:rPr>
+    </w:lvl>
+    <w:lvl w:ilvl="2" w:tplc="04090005" w:tentative="1">
+      <w:start w:val="1"/>
+      <w:numFmt w:val="bullet"/>
+      <w:lvlText w:val=""/>
+      <w:lvlJc w:val="left"/>
+      <w:pPr>
+        <w:ind w:left="2160" w:hanging="360"/>
+      </w:pPr>
+      <w:rPr>
+        <w:rFonts w:ascii="Wingdings" w:hAnsi="Wingdings" w:hint="default"/>
+      </w:rPr>
+    </w:lvl>
+    <w:lvl w:ilvl="3" w:tplc="04090001" w:tentative="1">
+      <w:start w:val="1"/>
+      <w:numFmt w:val="bullet"/>
+      <w:lvlText w:val=""/>
+      <w:lvlJc w:val="left"/>
+      <w:pPr>
+        <w:ind w:left="2880" w:hanging="360"/>
+      </w:pPr>
+      <w:rPr>
+        <w:rFonts w:ascii="Symbol" w:hAnsi="Symbol" w:hint="default"/>
+      </w:rPr>
+    </w:lvl>
+    <w:lvl w:ilvl="4" w:tplc="04090003" w:tentative="1">
+      <w:start w:val="1"/>
+      <w:numFmt w:val="bullet"/>
+      <w:lvlText w:val="o"/>
+      <w:lvlJc w:val="left"/>
+      <w:pPr>
+        <w:ind w:left="3600" w:hanging="360"/>
+      </w:pPr>
+      <w:rPr>
+        <w:rFonts w:ascii="Courier New" w:hAnsi="Courier New" w:cs="Courier New" w:hint="default"/>
+      </w:rPr>
+    </w:lvl>
+    <w:lvl w:ilvl="5" w:tplc="04090005" w:tentative="1">
+      <w:start w:val="1"/>
+      <w:numFmt w:val="bullet"/>
+      <w:lvlText w:val=""/>
+      <w:lvlJc w:val="left"/>
+      <w:pPr>
+        <w:ind w:left="4320" w:hanging="360"/>
+      </w:pPr>
+      <w:rPr>
+        <w:rFonts w:ascii="Wingdings" w:hAnsi="Wingdings" w:hint="default"/>
+      </w:rPr>
+    </w:lvl>
+    <w:lvl w:ilvl="6" w:tplc="04090001" w:tentative="1">
+      <w:start w:val="1"/>
+      <w:numFmt w:val="bullet"/>
+      <w:lvlText w:val=""/>
+      <w:lvlJc w:val="left"/>
+      <w:pPr>
+        <w:ind w:left="5040" w:hanging="360"/>
+      </w:pPr>
+      <w:rPr>
+        <w:rFonts w:ascii="Symbol" w:hAnsi="Symbol" w:hint="default"/>
+      </w:rPr>
+    </w:lvl>
+    <w:lvl w:ilvl="7" w:tplc="04090003" w:tentative="1">
+      <w:start w:val="1"/>
+      <w:numFmt w:val="bullet"/>
+      <w:lvlText w:val="o"/>
+      <w:lvlJc w:val="left"/>
+      <w:pPr>
+        <w:ind w:left="5760" w:hanging="360"/>
+      </w:pPr>
+      <w:rPr>
+        <w:rFonts w:ascii="Courier New" w:hAnsi="Courier New" w:cs="Courier New" w:hint="default"/>
+      </w:rPr>
+    </w:lvl>
+    <w:lvl w:ilvl="8" w:tplc="04090005" w:tentative="1">
+      <w:start w:val="1"/>
+      <w:numFmt w:val="bullet"/>
+      <w:lvlText w:val=""/>
+      <w:lvlJc w:val="left"/>
+      <w:pPr>
+        <w:ind w:left="6480" w:hanging="360"/>
+      </w:pPr>
+      <w:rPr>
+        <w:rFonts w:ascii="Wingdings" w:hAnsi="Wingdings" w:hint="default"/>
+      </w:rPr>
+    </w:lvl>
+  </w:abstractNum>
+  <w:num w:numId="1">
+    <w:abstractNumId w:val="0"/>
+  </w:num>
+</w:numbering>
 </file>
 
 <file path=word/styles.xml><?xml version="1.0" encoding="utf-8"?>
@@ -528,6 +709,17 @@
     <w:semiHidden/>
     <w:unhideWhenUsed/>
   </w:style>
+  <w:style w:type="paragraph" w:styleId="ListParagraph">
+    <w:name w:val="List Paragraph"/>
+    <w:basedOn w:val="Normal"/>
+    <w:uiPriority w:val="34"/>
+    <w:qFormat/>
+    <w:rsid w:val="002506DA"/>
+    <w:pPr>
+      <w:ind w:left="720"/>
+      <w:contextualSpacing/>
+    </w:pPr>
+  </w:style>
 </w:styles>
 </file>
 

</xml_diff>

<commit_message>
Added Old draft for Scope and Limitation
</commit_message>
<xml_diff>
--- a/Documentation/Intro/Scope and Limitation.docx
+++ b/Documentation/Intro/Scope and Limitation.docx
@@ -137,25 +137,68 @@
           <w:szCs w:val="18"/>
         </w:rPr>
       </w:pPr>
+    </w:p>
+    <w:p>
+      <w:pPr>
+        <w:rPr>
+          <w:sz w:val="18"/>
+          <w:szCs w:val="18"/>
+        </w:rPr>
+      </w:pPr>
+      <w:r>
+        <w:rPr>
+          <w:sz w:val="18"/>
+          <w:szCs w:val="18"/>
+        </w:rPr>
+        <w:t>S</w:t>
+      </w:r>
+      <w:r>
+        <w:rPr>
+          <w:sz w:val="18"/>
+          <w:szCs w:val="18"/>
+        </w:rPr>
+        <w:t>adasd</w:t>
+      </w:r>
+    </w:p>
+    <w:p>
+      <w:pPr>
+        <w:rPr>
+          <w:sz w:val="18"/>
+          <w:szCs w:val="18"/>
+        </w:rPr>
+      </w:pPr>
+    </w:p>
+    <w:p>
+      <w:pPr>
+        <w:rPr>
+          <w:sz w:val="18"/>
+          <w:szCs w:val="18"/>
+        </w:rPr>
+      </w:pPr>
+      <w:r>
+        <w:rPr>
+          <w:sz w:val="18"/>
+          <w:szCs w:val="18"/>
+        </w:rPr>
+        <w:t>(OLD DRAFT)</w:t>
+      </w:r>
+    </w:p>
+    <w:p>
+      <w:pPr>
+        <w:rPr>
+          <w:sz w:val="18"/>
+          <w:szCs w:val="18"/>
+        </w:rPr>
+      </w:pPr>
       <w:bookmarkStart w:id="0" w:name="_GoBack"/>
       <w:bookmarkEnd w:id="0"/>
-    </w:p>
-    <w:p>
-      <w:pPr>
-        <w:rPr>
-          <w:sz w:val="18"/>
-          <w:szCs w:val="18"/>
-        </w:rPr>
-      </w:pPr>
-      <w:proofErr w:type="spellStart"/>
-      <w:r>
-        <w:rPr>
-          <w:sz w:val="18"/>
-          <w:szCs w:val="18"/>
-        </w:rPr>
-        <w:t>sadasd</w:t>
-      </w:r>
-      <w:proofErr w:type="spellEnd"/>
+      <w:r>
+        <w:rPr>
+          <w:sz w:val="18"/>
+          <w:szCs w:val="18"/>
+        </w:rPr>
+        <w:t>The paper focuses on developing a predictive tool for SM Hotels. The idea for now is to foretell what would happen on the efficiency of SM Hotels services if Rate of Occupancy would increase or decline. Prediction about revenues are not to be included, the goal is to come up an unbiased prediction that would increase the information for the marketing team for the to have a prepared strategy for the following days, weeks, and months</w:t>
+      </w:r>
     </w:p>
     <w:sectPr>
       <w:pgSz w:w="12240" w:h="15840"/>

</xml_diff>

<commit_message>
Updated Scope and Limitation document file
</commit_message>
<xml_diff>
--- a/Documentation/Intro/Scope and Limitation.docx
+++ b/Documentation/Intro/Scope and Limitation.docx
@@ -67,8 +67,76 @@
           <w:sz w:val="18"/>
           <w:szCs w:val="18"/>
         </w:rPr>
-        <w:t>for SM Hotels and Conventions. The user utilizing the system would be Human Resource, Sales Department,</w:t>
-      </w:r>
+        <w:t>for SM Hotels and Conventions. The user utilizing the system would be Human Resource,</w:t>
+      </w:r>
+      <w:r>
+        <w:rPr>
+          <w:sz w:val="18"/>
+          <w:szCs w:val="18"/>
+        </w:rPr>
+        <w:t xml:space="preserve"> and Sales Department</w:t>
+      </w:r>
+      <w:r>
+        <w:rPr>
+          <w:sz w:val="18"/>
+          <w:szCs w:val="18"/>
+        </w:rPr>
+        <w:t xml:space="preserve"> who can view and get the output</w:t>
+      </w:r>
+      <w:r>
+        <w:rPr>
+          <w:sz w:val="18"/>
+          <w:szCs w:val="18"/>
+        </w:rPr>
+        <w:t xml:space="preserve">. The system that </w:t>
+      </w:r>
+      <w:r>
+        <w:rPr>
+          <w:sz w:val="18"/>
+          <w:szCs w:val="18"/>
+        </w:rPr>
+        <w:t>would be created would focus on employee performance</w:t>
+      </w:r>
+      <w:r>
+        <w:rPr>
+          <w:sz w:val="18"/>
+          <w:szCs w:val="18"/>
+        </w:rPr>
+        <w:t>, on what aspect they should improve and what to retain to keep the efficiency and effectiveness of the company great. To come with a report for this, the group would need trend reports, rate of occupancy, and survey data results.</w:t>
+      </w:r>
+    </w:p>
+    <w:p>
+      <w:pPr>
+        <w:rPr>
+          <w:sz w:val="18"/>
+          <w:szCs w:val="18"/>
+        </w:rPr>
+      </w:pPr>
+    </w:p>
+    <w:p>
+      <w:pPr>
+        <w:rPr>
+          <w:sz w:val="18"/>
+          <w:szCs w:val="18"/>
+        </w:rPr>
+      </w:pPr>
+    </w:p>
+    <w:p>
+      <w:pPr>
+        <w:rPr>
+          <w:sz w:val="18"/>
+          <w:szCs w:val="18"/>
+        </w:rPr>
+      </w:pPr>
+      <w:r>
+        <w:rPr>
+          <w:sz w:val="18"/>
+          <w:szCs w:val="18"/>
+        </w:rPr>
+        <w:t>Draft #2</w:t>
+      </w:r>
+      <w:bookmarkStart w:id="0" w:name="_GoBack"/>
+      <w:bookmarkEnd w:id="0"/>
     </w:p>
     <w:p>
       <w:pPr>
@@ -190,8 +258,6 @@
           <w:szCs w:val="18"/>
         </w:rPr>
       </w:pPr>
-      <w:bookmarkStart w:id="0" w:name="_GoBack"/>
-      <w:bookmarkEnd w:id="0"/>
       <w:r>
         <w:rPr>
           <w:sz w:val="18"/>

</xml_diff>

<commit_message>
Added draft # 3 for Scope and Limitation. Still needs revisions before printing
</commit_message>
<xml_diff>
--- a/Documentation/Intro/Scope and Limitation.docx
+++ b/Documentation/Intro/Scope and Limitation.docx
@@ -135,8 +135,6 @@
         </w:rPr>
         <w:t>Draft #2</w:t>
       </w:r>
-      <w:bookmarkStart w:id="0" w:name="_GoBack"/>
-      <w:bookmarkEnd w:id="0"/>
     </w:p>
     <w:p>
       <w:pPr>
@@ -195,75 +193,49 @@
     </w:p>
     <w:p>
       <w:pPr>
-        <w:pStyle w:val="ListParagraph"/>
-        <w:numPr>
-          <w:ilvl w:val="0"/>
-          <w:numId w:val="1"/>
-        </w:numPr>
-        <w:rPr>
-          <w:sz w:val="18"/>
-          <w:szCs w:val="18"/>
-        </w:rPr>
-      </w:pPr>
-    </w:p>
-    <w:p>
-      <w:pPr>
-        <w:rPr>
-          <w:sz w:val="18"/>
-          <w:szCs w:val="18"/>
-        </w:rPr>
-      </w:pPr>
-      <w:r>
-        <w:rPr>
-          <w:sz w:val="18"/>
-          <w:szCs w:val="18"/>
-        </w:rPr>
-        <w:t>S</w:t>
-      </w:r>
-      <w:r>
-        <w:rPr>
-          <w:sz w:val="18"/>
-          <w:szCs w:val="18"/>
-        </w:rPr>
-        <w:t>adasd</w:t>
-      </w:r>
-    </w:p>
-    <w:p>
-      <w:pPr>
-        <w:rPr>
-          <w:sz w:val="18"/>
-          <w:szCs w:val="18"/>
-        </w:rPr>
-      </w:pPr>
-    </w:p>
-    <w:p>
-      <w:pPr>
-        <w:rPr>
-          <w:sz w:val="18"/>
-          <w:szCs w:val="18"/>
-        </w:rPr>
-      </w:pPr>
-      <w:r>
-        <w:rPr>
-          <w:sz w:val="18"/>
-          <w:szCs w:val="18"/>
-        </w:rPr>
-        <w:t>(OLD DRAFT)</w:t>
-      </w:r>
-    </w:p>
-    <w:p>
-      <w:pPr>
-        <w:rPr>
-          <w:sz w:val="18"/>
-          <w:szCs w:val="18"/>
-        </w:rPr>
-      </w:pPr>
-      <w:r>
-        <w:rPr>
-          <w:sz w:val="18"/>
-          <w:szCs w:val="18"/>
-        </w:rPr>
-        <w:t>The paper focuses on developing a predictive tool for SM Hotels. The idea for now is to foretell what would happen on the efficiency of SM Hotels services if Rate of Occupancy would increase or decline. Prediction about revenues are not to be included, the goal is to come up an unbiased prediction that would increase the information for the marketing team for the to have a prepared strategy for the following days, weeks, and months</w:t>
+        <w:rPr>
+          <w:sz w:val="18"/>
+          <w:szCs w:val="18"/>
+        </w:rPr>
+      </w:pPr>
+    </w:p>
+    <w:p>
+      <w:pPr>
+        <w:rPr>
+          <w:sz w:val="18"/>
+          <w:szCs w:val="18"/>
+        </w:rPr>
+      </w:pPr>
+      <w:r>
+        <w:rPr>
+          <w:sz w:val="18"/>
+          <w:szCs w:val="18"/>
+        </w:rPr>
+        <w:t>Draft #3</w:t>
+      </w:r>
+    </w:p>
+    <w:p>
+      <w:pPr>
+        <w:rPr>
+          <w:sz w:val="18"/>
+          <w:szCs w:val="18"/>
+        </w:rPr>
+      </w:pPr>
+      <w:r>
+        <w:rPr>
+          <w:sz w:val="18"/>
+          <w:szCs w:val="18"/>
+        </w:rPr>
+        <w:t>T</w:t>
+      </w:r>
+      <w:bookmarkStart w:id="0" w:name="_GoBack"/>
+      <w:bookmarkEnd w:id="0"/>
+      <w:r>
+        <w:rPr>
+          <w:sz w:val="18"/>
+          <w:szCs w:val="18"/>
+        </w:rPr>
+        <w:t>he project will cover the automated predictive analytics system for the SM Hotels and Conventions. The system that would be created would focus on the predicting of the months and year of the people who visit the hotel in that month and how many people visited that month or year. After predicting the months and year of the people who visited in the hotel they are already alert that in, for example, at the end of the march they need to add an employee because in this month more people are visiting in the hotel.</w:t>
       </w:r>
     </w:p>
     <w:sectPr>

</xml_diff>